<commit_message>
Add links for Week 9
</commit_message>
<xml_diff>
--- a/Internship2019/Notes/Intern Weekly Diary W8D5.docx
+++ b/Internship2019/Notes/Intern Weekly Diary W8D5.docx
@@ -3111,13 +3111,7 @@
         </w:rPr>
       </w:pPr>
       <w:r>
-        <w:t xml:space="preserve">Fixing heatmap </w:t>
-      </w:r>
-      <w:r>
-        <w:t xml:space="preserve">plotting </w:t>
-      </w:r>
-      <w:r>
-        <w:t>function</w:t>
+        <w:t>Fixing heatmap plotting function</w:t>
       </w:r>
     </w:p>
     <w:p>
@@ -3356,19 +3350,7 @@
         </w:rPr>
       </w:pPr>
       <w:r>
-        <w:t xml:space="preserve">Organising </w:t>
-      </w:r>
-      <w:r>
-        <w:t xml:space="preserve">module structure, </w:t>
-      </w:r>
-      <w:r>
-        <w:t>w</w:t>
-      </w:r>
-      <w:r>
-        <w:t xml:space="preserve">rite </w:t>
-      </w:r>
-      <w:r>
-        <w:t>documentation</w:t>
+        <w:t>Organising module structure, write documentation</w:t>
       </w:r>
     </w:p>
     <w:p>
@@ -3471,6 +3453,62 @@
       <w:r>
         <w:t>Using the tools:</w:t>
       </w:r>
+      <w:r>
+        <w:t xml:space="preserve"> </w:t>
+      </w:r>
+    </w:p>
+    <w:p>
+      <w:pPr>
+        <w:pStyle w:val="ListParagraph"/>
+        <w:numPr>
+          <w:ilvl w:val="1"/>
+          <w:numId w:val="15"/>
+        </w:numPr>
+        <w:rPr>
+          <w:u w:val="single"/>
+        </w:rPr>
+      </w:pPr>
+      <w:r>
+        <w:lastRenderedPageBreak/>
+        <w:t>The SQL code to produce the Simulacrum SACT extracts was completed, the data was extracted and shared with the PHE SACT team in London to be used in producing treatment reports using SAS Visual Analytics</w:t>
+      </w:r>
+    </w:p>
+    <w:p>
+      <w:pPr>
+        <w:pStyle w:val="ListParagraph"/>
+        <w:numPr>
+          <w:ilvl w:val="1"/>
+          <w:numId w:val="15"/>
+        </w:numPr>
+        <w:rPr>
+          <w:u w:val="single"/>
+        </w:rPr>
+      </w:pPr>
+      <w:r>
+        <w:t xml:space="preserve">Plots of the chi-squared test results were produced using </w:t>
+      </w:r>
+      <w:proofErr w:type="spellStart"/>
+      <w:r>
+        <w:t>Plotly</w:t>
+      </w:r>
+      <w:proofErr w:type="spellEnd"/>
+    </w:p>
+    <w:p>
+      <w:pPr>
+        <w:pStyle w:val="ListParagraph"/>
+        <w:numPr>
+          <w:ilvl w:val="1"/>
+          <w:numId w:val="15"/>
+        </w:numPr>
+        <w:rPr>
+          <w:u w:val="single"/>
+        </w:rPr>
+      </w:pPr>
+      <w:r>
+        <w:t>Documentation was written explaining the Python code, the statistical tests, and the graphical outputs</w:t>
+      </w:r>
+      <w:bookmarkStart w:id="1" w:name="_GoBack"/>
+      <w:bookmarkEnd w:id="1"/>
     </w:p>
     <w:p>
       <w:pPr>
@@ -3486,8 +3524,88 @@
       <w:r>
         <w:t>Web resources and reading materials</w:t>
       </w:r>
-      <w:bookmarkStart w:id="1" w:name="_GoBack"/>
-      <w:bookmarkEnd w:id="1"/>
+    </w:p>
+    <w:p>
+      <w:pPr>
+        <w:pStyle w:val="ListParagraph"/>
+        <w:numPr>
+          <w:ilvl w:val="1"/>
+          <w:numId w:val="15"/>
+        </w:numPr>
+        <w:rPr>
+          <w:rStyle w:val="Hyperlink"/>
+          <w:color w:val="auto"/>
+        </w:rPr>
+      </w:pPr>
+      <w:hyperlink r:id="rId80" w:history="1">
+        <w:r>
+          <w:rPr>
+            <w:rStyle w:val="Hyperlink"/>
+          </w:rPr>
+          <w:t>https://docs.oracle.com/cd/B19306_01/server.102/b14200/functions056.htm</w:t>
+        </w:r>
+      </w:hyperlink>
+    </w:p>
+    <w:p>
+      <w:pPr>
+        <w:pStyle w:val="ListParagraph"/>
+        <w:numPr>
+          <w:ilvl w:val="1"/>
+          <w:numId w:val="15"/>
+        </w:numPr>
+        <w:rPr>
+          <w:u w:val="single"/>
+        </w:rPr>
+      </w:pPr>
+      <w:hyperlink r:id="rId81" w:anchor="SQLRF00617" w:history="1">
+        <w:r>
+          <w:rPr>
+            <w:rStyle w:val="Hyperlink"/>
+          </w:rPr>
+          <w:t>https://docs.oracle.com/cd/B28359_01/server.111/b28286/functions023.htm#SQLRF00617</w:t>
+        </w:r>
+      </w:hyperlink>
+    </w:p>
+    <w:p>
+      <w:pPr>
+        <w:pStyle w:val="ListParagraph"/>
+        <w:numPr>
+          <w:ilvl w:val="1"/>
+          <w:numId w:val="15"/>
+        </w:numPr>
+        <w:rPr>
+          <w:rStyle w:val="Hyperlink"/>
+          <w:color w:val="auto"/>
+        </w:rPr>
+      </w:pPr>
+      <w:hyperlink r:id="rId82" w:history="1">
+        <w:r>
+          <w:rPr>
+            <w:rStyle w:val="Hyperlink"/>
+          </w:rPr>
+          <w:t>https://docs.oracle.com/cd/B19306_01/server.102/b14200/toc.htm</w:t>
+        </w:r>
+      </w:hyperlink>
+    </w:p>
+    <w:p>
+      <w:pPr>
+        <w:pStyle w:val="ListParagraph"/>
+        <w:numPr>
+          <w:ilvl w:val="1"/>
+          <w:numId w:val="15"/>
+        </w:numPr>
+        <w:rPr>
+          <w:u w:val="single"/>
+        </w:rPr>
+      </w:pPr>
+      <w:hyperlink r:id="rId83" w:history="1">
+        <w:r>
+          <w:rPr>
+            <w:rStyle w:val="Hyperlink"/>
+          </w:rPr>
+          <w:t>https://en.wikipedia.org/wiki/Slutsky%27s_theorem</w:t>
+        </w:r>
+      </w:hyperlink>
     </w:p>
     <w:sectPr>
       <w:pgSz w:w="11906" w:h="16838"/>

</xml_diff>

<commit_message>
Final Intern Weekly Diary update
</commit_message>
<xml_diff>
--- a/Internship2019/Notes/Intern Weekly Diary W8D5.docx
+++ b/Internship2019/Notes/Intern Weekly Diary W8D5.docx
@@ -3497,7 +3497,7 @@
       <w:pPr>
         <w:pStyle w:val="ListParagraph"/>
         <w:numPr>
-          <w:ilvl w:val="1"/>
+          <w:ilvl w:val="2"/>
           <w:numId w:val="15"/>
         </w:numPr>
         <w:rPr>
@@ -3505,107 +3505,158 @@
         </w:rPr>
       </w:pPr>
       <w:r>
+        <w:t xml:space="preserve">The log-like colour-scale for the bivariate chi-squared test results plot needs tweaking to visually distinguish between values more effectively </w:t>
+      </w:r>
+    </w:p>
+    <w:p>
+      <w:pPr>
+        <w:pStyle w:val="ListParagraph"/>
+        <w:numPr>
+          <w:ilvl w:val="1"/>
+          <w:numId w:val="15"/>
+        </w:numPr>
+        <w:rPr>
+          <w:u w:val="single"/>
+        </w:rPr>
+      </w:pPr>
+      <w:r>
         <w:t>Documentation was written explaining the Python code, the statistical tests, and the graphical outputs</w:t>
       </w:r>
+    </w:p>
+    <w:p>
+      <w:pPr>
+        <w:pStyle w:val="ListParagraph"/>
+        <w:numPr>
+          <w:ilvl w:val="1"/>
+          <w:numId w:val="15"/>
+        </w:numPr>
+        <w:rPr>
+          <w:u w:val="single"/>
+        </w:rPr>
+      </w:pPr>
+      <w:r>
+        <w:t>A handover meeting was held with Paul Clarke, Jo French, and Cong Chen</w:t>
+      </w:r>
+    </w:p>
+    <w:p>
+      <w:pPr>
+        <w:pStyle w:val="ListParagraph"/>
+        <w:numPr>
+          <w:ilvl w:val="0"/>
+          <w:numId w:val="15"/>
+        </w:numPr>
+        <w:rPr>
+          <w:u w:val="single"/>
+        </w:rPr>
+      </w:pPr>
+      <w:r>
+        <w:t>Web resources and reading materials</w:t>
+      </w:r>
+    </w:p>
+    <w:p>
+      <w:pPr>
+        <w:pStyle w:val="ListParagraph"/>
+        <w:numPr>
+          <w:ilvl w:val="1"/>
+          <w:numId w:val="15"/>
+        </w:numPr>
+        <w:rPr>
+          <w:rStyle w:val="Hyperlink"/>
+          <w:color w:val="auto"/>
+        </w:rPr>
+      </w:pPr>
+      <w:hyperlink r:id="rId80" w:history="1">
+        <w:r>
+          <w:rPr>
+            <w:rStyle w:val="Hyperlink"/>
+          </w:rPr>
+          <w:t>https://docs.oracle.com/cd/B19306_01/server.102/b14200/functions056.htm</w:t>
+        </w:r>
+      </w:hyperlink>
+    </w:p>
+    <w:p>
+      <w:pPr>
+        <w:pStyle w:val="ListParagraph"/>
+        <w:numPr>
+          <w:ilvl w:val="1"/>
+          <w:numId w:val="15"/>
+        </w:numPr>
+        <w:rPr>
+          <w:u w:val="single"/>
+        </w:rPr>
+      </w:pPr>
+      <w:hyperlink r:id="rId81" w:anchor="SQLRF00617" w:history="1">
+        <w:r>
+          <w:rPr>
+            <w:rStyle w:val="Hyperlink"/>
+          </w:rPr>
+          <w:t>https://docs.oracle.com/cd/B28359_01/server.111/b28286/functions023.htm#SQLRF00617</w:t>
+        </w:r>
+      </w:hyperlink>
+    </w:p>
+    <w:p>
+      <w:pPr>
+        <w:pStyle w:val="ListParagraph"/>
+        <w:numPr>
+          <w:ilvl w:val="1"/>
+          <w:numId w:val="15"/>
+        </w:numPr>
+        <w:rPr>
+          <w:rStyle w:val="Hyperlink"/>
+          <w:color w:val="auto"/>
+        </w:rPr>
+      </w:pPr>
+      <w:hyperlink r:id="rId82" w:history="1">
+        <w:r>
+          <w:rPr>
+            <w:rStyle w:val="Hyperlink"/>
+          </w:rPr>
+          <w:t>https://docs.oracle.com/cd/B19306_01/server.102/b14200/toc.htm</w:t>
+        </w:r>
+      </w:hyperlink>
+    </w:p>
+    <w:p>
+      <w:pPr>
+        <w:pStyle w:val="ListParagraph"/>
+        <w:numPr>
+          <w:ilvl w:val="1"/>
+          <w:numId w:val="15"/>
+        </w:numPr>
+        <w:rPr>
+          <w:rStyle w:val="Hyperlink"/>
+          <w:color w:val="auto"/>
+        </w:rPr>
+      </w:pPr>
+      <w:hyperlink r:id="rId83" w:history="1">
+        <w:r>
+          <w:rPr>
+            <w:rStyle w:val="Hyperlink"/>
+          </w:rPr>
+          <w:t>https://en.wikipedia.org/wiki/Slutsky%27s_theorem</w:t>
+        </w:r>
+      </w:hyperlink>
+    </w:p>
+    <w:p>
+      <w:pPr>
+        <w:pStyle w:val="ListParagraph"/>
+        <w:numPr>
+          <w:ilvl w:val="1"/>
+          <w:numId w:val="15"/>
+        </w:numPr>
+        <w:rPr>
+          <w:u w:val="single"/>
+        </w:rPr>
+      </w:pPr>
+      <w:hyperlink r:id="rId84" w:history="1">
+        <w:r>
+          <w:rPr>
+            <w:rStyle w:val="Hyperlink"/>
+          </w:rPr>
+          <w:t>https://plot.ly/python/logarithmic-color-scale/</w:t>
+        </w:r>
+      </w:hyperlink>
       <w:bookmarkStart w:id="1" w:name="_GoBack"/>
       <w:bookmarkEnd w:id="1"/>
-    </w:p>
-    <w:p>
-      <w:pPr>
-        <w:pStyle w:val="ListParagraph"/>
-        <w:numPr>
-          <w:ilvl w:val="0"/>
-          <w:numId w:val="15"/>
-        </w:numPr>
-        <w:rPr>
-          <w:u w:val="single"/>
-        </w:rPr>
-      </w:pPr>
-      <w:r>
-        <w:t>Web resources and reading materials</w:t>
-      </w:r>
-    </w:p>
-    <w:p>
-      <w:pPr>
-        <w:pStyle w:val="ListParagraph"/>
-        <w:numPr>
-          <w:ilvl w:val="1"/>
-          <w:numId w:val="15"/>
-        </w:numPr>
-        <w:rPr>
-          <w:rStyle w:val="Hyperlink"/>
-          <w:color w:val="auto"/>
-        </w:rPr>
-      </w:pPr>
-      <w:hyperlink r:id="rId80" w:history="1">
-        <w:r>
-          <w:rPr>
-            <w:rStyle w:val="Hyperlink"/>
-          </w:rPr>
-          <w:t>https://docs.oracle.com/cd/B19306_01/server.102/b14200/functions056.htm</w:t>
-        </w:r>
-      </w:hyperlink>
-    </w:p>
-    <w:p>
-      <w:pPr>
-        <w:pStyle w:val="ListParagraph"/>
-        <w:numPr>
-          <w:ilvl w:val="1"/>
-          <w:numId w:val="15"/>
-        </w:numPr>
-        <w:rPr>
-          <w:u w:val="single"/>
-        </w:rPr>
-      </w:pPr>
-      <w:hyperlink r:id="rId81" w:anchor="SQLRF00617" w:history="1">
-        <w:r>
-          <w:rPr>
-            <w:rStyle w:val="Hyperlink"/>
-          </w:rPr>
-          <w:t>https://docs.oracle.com/cd/B28359_01/server.111/b28286/functions023.htm#SQLRF00617</w:t>
-        </w:r>
-      </w:hyperlink>
-    </w:p>
-    <w:p>
-      <w:pPr>
-        <w:pStyle w:val="ListParagraph"/>
-        <w:numPr>
-          <w:ilvl w:val="1"/>
-          <w:numId w:val="15"/>
-        </w:numPr>
-        <w:rPr>
-          <w:rStyle w:val="Hyperlink"/>
-          <w:color w:val="auto"/>
-        </w:rPr>
-      </w:pPr>
-      <w:hyperlink r:id="rId82" w:history="1">
-        <w:r>
-          <w:rPr>
-            <w:rStyle w:val="Hyperlink"/>
-          </w:rPr>
-          <w:t>https://docs.oracle.com/cd/B19306_01/server.102/b14200/toc.htm</w:t>
-        </w:r>
-      </w:hyperlink>
-    </w:p>
-    <w:p>
-      <w:pPr>
-        <w:pStyle w:val="ListParagraph"/>
-        <w:numPr>
-          <w:ilvl w:val="1"/>
-          <w:numId w:val="15"/>
-        </w:numPr>
-        <w:rPr>
-          <w:u w:val="single"/>
-        </w:rPr>
-      </w:pPr>
-      <w:hyperlink r:id="rId83" w:history="1">
-        <w:r>
-          <w:rPr>
-            <w:rStyle w:val="Hyperlink"/>
-          </w:rPr>
-          <w:t>https://en.wikipedia.org/wiki/Slutsky%27s_theorem</w:t>
-        </w:r>
-      </w:hyperlink>
     </w:p>
     <w:sectPr>
       <w:pgSz w:w="11906" w:h="16838"/>
@@ -3794,7 +3845,7 @@
   <w:abstractNum w:abstractNumId="2" w15:restartNumberingAfterBreak="0">
     <w:nsid w:val="123769B2"/>
     <w:multiLevelType w:val="hybridMultilevel"/>
-    <w:tmpl w:val="42064E08"/>
+    <w:tmpl w:val="1B76F8A6"/>
     <w:lvl w:ilvl="0" w:tplc="0809000F">
       <w:start w:val="1"/>
       <w:numFmt w:val="decimal"/>
@@ -3816,14 +3867,17 @@
         <w:rFonts w:ascii="Symbol" w:hAnsi="Symbol" w:hint="default"/>
       </w:rPr>
     </w:lvl>
-    <w:lvl w:ilvl="2" w:tplc="0809001B">
-      <w:start w:val="1"/>
-      <w:numFmt w:val="lowerRoman"/>
-      <w:lvlText w:val="%3."/>
-      <w:lvlJc w:val="right"/>
+    <w:lvl w:ilvl="2" w:tplc="08090001">
+      <w:start w:val="1"/>
+      <w:numFmt w:val="bullet"/>
+      <w:lvlText w:val=""/>
+      <w:lvlJc w:val="left"/>
       <w:pPr>
         <w:ind w:left="2160" w:hanging="180"/>
       </w:pPr>
+      <w:rPr>
+        <w:rFonts w:ascii="Symbol" w:hAnsi="Symbol" w:hint="default"/>
+      </w:rPr>
     </w:lvl>
     <w:lvl w:ilvl="3" w:tplc="0809000F" w:tentative="1">
       <w:start w:val="1"/>

</xml_diff>